<commit_message>
Removing temp word doc
</commit_message>
<xml_diff>
--- a/GCU - YR3 - Systems Development/Assignment 2/submission/Overview.docx
+++ b/GCU - YR3 - Systems Development/Assignment 2/submission/Overview.docx
@@ -1031,12 +1031,14 @@
                 <w:rFonts w:ascii="Consolas" w:hAnsi="Consolas"/>
               </w:rPr>
             </w:pPr>
+            <w:proofErr w:type="spellStart"/>
             <w:r>
               <w:rPr>
                 <w:rFonts w:ascii="Consolas" w:hAnsi="Consolas"/>
               </w:rPr>
               <w:t>client.c</w:t>
             </w:r>
+            <w:proofErr w:type="spellEnd"/>
           </w:p>
         </w:tc>
         <w:tc>
@@ -1117,12 +1119,14 @@
               </w:rPr>
               <w:t>-</w:t>
             </w:r>
+            <w:proofErr w:type="spellStart"/>
             <w:r>
               <w:rPr>
                 <w:rFonts w:ascii="Consolas" w:hAnsi="Consolas"/>
               </w:rPr>
               <w:t>comments.c</w:t>
             </w:r>
+            <w:proofErr w:type="spellEnd"/>
           </w:p>
         </w:tc>
         <w:tc>
@@ -1158,7 +1162,23 @@
                 <w:rFonts w:ascii="Consolas" w:hAnsi="Consolas"/>
                 <w:sz w:val="20"/>
               </w:rPr>
-              <w:t>make -f Makefile-build-comments</w:t>
+              <w:t xml:space="preserve">make -f </w:t>
+            </w:r>
+            <w:proofErr w:type="spellStart"/>
+            <w:r>
+              <w:rPr>
+                <w:rFonts w:ascii="Consolas" w:hAnsi="Consolas"/>
+                <w:sz w:val="20"/>
+              </w:rPr>
+              <w:t>Makefile</w:t>
+            </w:r>
+            <w:proofErr w:type="spellEnd"/>
+            <w:r>
+              <w:rPr>
+                <w:rFonts w:ascii="Consolas" w:hAnsi="Consolas"/>
+                <w:sz w:val="20"/>
+              </w:rPr>
+              <w:t>-build-comments</w:t>
             </w:r>
           </w:p>
         </w:tc>
@@ -1239,12 +1259,14 @@
                 <w:rFonts w:ascii="Consolas" w:hAnsi="Consolas"/>
               </w:rPr>
             </w:pPr>
+            <w:proofErr w:type="spellStart"/>
             <w:r>
               <w:rPr>
                 <w:rFonts w:ascii="Consolas" w:hAnsi="Consolas"/>
               </w:rPr>
               <w:t>Makefile</w:t>
             </w:r>
+            <w:proofErr w:type="spellEnd"/>
           </w:p>
         </w:tc>
         <w:tc>
@@ -1256,7 +1278,15 @@
               <w:pStyle w:val="NoSpacing"/>
             </w:pPr>
             <w:r>
-              <w:t xml:space="preserve">The Makefile that </w:t>
+              <w:t xml:space="preserve">The </w:t>
+            </w:r>
+            <w:proofErr w:type="spellStart"/>
+            <w:r>
+              <w:t>Makefile</w:t>
+            </w:r>
+            <w:proofErr w:type="spellEnd"/>
+            <w:r>
+              <w:t xml:space="preserve"> that </w:t>
             </w:r>
             <w:r>
               <w:t>compiles uncommented source files</w:t>
@@ -1300,11 +1330,19 @@
                 <w:rFonts w:ascii="Consolas" w:hAnsi="Consolas"/>
               </w:rPr>
             </w:pPr>
-            <w:r>
-              <w:rPr>
-                <w:rFonts w:ascii="Consolas" w:hAnsi="Consolas"/>
-              </w:rPr>
-              <w:t>Makefile-build-comments</w:t>
+            <w:proofErr w:type="spellStart"/>
+            <w:r>
+              <w:rPr>
+                <w:rFonts w:ascii="Consolas" w:hAnsi="Consolas"/>
+              </w:rPr>
+              <w:t>Makefile</w:t>
+            </w:r>
+            <w:proofErr w:type="spellEnd"/>
+            <w:r>
+              <w:rPr>
+                <w:rFonts w:ascii="Consolas" w:hAnsi="Consolas"/>
+              </w:rPr>
+              <w:t>-build-comments</w:t>
             </w:r>
           </w:p>
         </w:tc>
@@ -1317,7 +1355,15 @@
               <w:pStyle w:val="NoSpacing"/>
             </w:pPr>
             <w:r>
-              <w:t>The Makefile that compiles the source files with comments</w:t>
+              <w:t xml:space="preserve">The </w:t>
+            </w:r>
+            <w:proofErr w:type="spellStart"/>
+            <w:r>
+              <w:t>Makefile</w:t>
+            </w:r>
+            <w:proofErr w:type="spellEnd"/>
+            <w:r>
+              <w:t xml:space="preserve"> that compiles the source files with comments</w:t>
             </w:r>
             <w:r>
               <w:t>.</w:t>
@@ -1341,7 +1387,23 @@
                 <w:rFonts w:ascii="Consolas" w:hAnsi="Consolas"/>
                 <w:sz w:val="20"/>
               </w:rPr>
-              <w:t>make -f Makefile-build-comments</w:t>
+              <w:t xml:space="preserve">make -f </w:t>
+            </w:r>
+            <w:proofErr w:type="spellStart"/>
+            <w:r>
+              <w:rPr>
+                <w:rFonts w:ascii="Consolas" w:hAnsi="Consolas"/>
+                <w:sz w:val="20"/>
+              </w:rPr>
+              <w:t>Makefile</w:t>
+            </w:r>
+            <w:proofErr w:type="spellEnd"/>
+            <w:r>
+              <w:rPr>
+                <w:rFonts w:ascii="Consolas" w:hAnsi="Consolas"/>
+                <w:sz w:val="20"/>
+              </w:rPr>
+              <w:t>-build-comments</w:t>
             </w:r>
           </w:p>
         </w:tc>
@@ -1358,12 +1420,14 @@
                 <w:rFonts w:ascii="Consolas" w:hAnsi="Consolas"/>
               </w:rPr>
             </w:pPr>
+            <w:proofErr w:type="spellStart"/>
             <w:r>
               <w:rPr>
                 <w:rFonts w:ascii="Consolas" w:hAnsi="Consolas"/>
               </w:rPr>
               <w:t>rdwrn.c</w:t>
             </w:r>
+            <w:proofErr w:type="spellEnd"/>
           </w:p>
         </w:tc>
         <w:tc>
@@ -1413,12 +1477,14 @@
                 <w:rFonts w:ascii="Consolas" w:hAnsi="Consolas"/>
               </w:rPr>
             </w:pPr>
+            <w:proofErr w:type="spellStart"/>
             <w:r>
               <w:rPr>
                 <w:rFonts w:ascii="Consolas" w:hAnsi="Consolas"/>
               </w:rPr>
               <w:t>rdwrn.h</w:t>
             </w:r>
+            <w:proofErr w:type="spellEnd"/>
           </w:p>
         </w:tc>
         <w:tc>
@@ -1468,12 +1534,14 @@
                 <w:rFonts w:ascii="Consolas" w:hAnsi="Consolas"/>
               </w:rPr>
             </w:pPr>
+            <w:proofErr w:type="spellStart"/>
             <w:r>
               <w:rPr>
                 <w:rFonts w:ascii="Consolas" w:hAnsi="Consolas"/>
               </w:rPr>
               <w:t>server.c</w:t>
             </w:r>
+            <w:proofErr w:type="spellEnd"/>
           </w:p>
         </w:tc>
         <w:tc>
@@ -1540,8 +1608,16 @@
               <w:rPr>
                 <w:rFonts w:ascii="Consolas" w:hAnsi="Consolas"/>
               </w:rPr>
-              <w:t>server-comments.c</w:t>
-            </w:r>
+              <w:t>server-</w:t>
+            </w:r>
+            <w:proofErr w:type="spellStart"/>
+            <w:r>
+              <w:rPr>
+                <w:rFonts w:ascii="Consolas" w:hAnsi="Consolas"/>
+              </w:rPr>
+              <w:t>comments.c</w:t>
+            </w:r>
+            <w:proofErr w:type="spellEnd"/>
           </w:p>
         </w:tc>
         <w:tc>
@@ -1586,7 +1662,23 @@
                 <w:rFonts w:ascii="Consolas" w:hAnsi="Consolas"/>
                 <w:sz w:val="20"/>
               </w:rPr>
-              <w:t>make -f Makefile-build-comments</w:t>
+              <w:t xml:space="preserve">make -f </w:t>
+            </w:r>
+            <w:proofErr w:type="spellStart"/>
+            <w:r>
+              <w:rPr>
+                <w:rFonts w:ascii="Consolas" w:hAnsi="Consolas"/>
+                <w:sz w:val="20"/>
+              </w:rPr>
+              <w:t>Makefile</w:t>
+            </w:r>
+            <w:proofErr w:type="spellEnd"/>
+            <w:r>
+              <w:rPr>
+                <w:rFonts w:ascii="Consolas" w:hAnsi="Consolas"/>
+                <w:sz w:val="20"/>
+              </w:rPr>
+              <w:t>-build-comments</w:t>
             </w:r>
           </w:p>
         </w:tc>
@@ -1658,12 +1750,30 @@
                 <w:rFonts w:ascii="Consolas" w:hAnsi="Consolas"/>
               </w:rPr>
             </w:pPr>
-            <w:r>
-              <w:rPr>
-                <w:rFonts w:ascii="Consolas" w:hAnsi="Consolas"/>
-              </w:rPr>
-              <w:t>valgrind-ignore-ncurses.supp</w:t>
-            </w:r>
+            <w:proofErr w:type="spellStart"/>
+            <w:r>
+              <w:rPr>
+                <w:rFonts w:ascii="Consolas" w:hAnsi="Consolas"/>
+              </w:rPr>
+              <w:t>valgrind</w:t>
+            </w:r>
+            <w:proofErr w:type="spellEnd"/>
+            <w:r>
+              <w:rPr>
+                <w:rFonts w:ascii="Consolas" w:hAnsi="Consolas"/>
+              </w:rPr>
+              <w:t>-ignore-</w:t>
+            </w:r>
+            <w:proofErr w:type="spellStart"/>
+            <w:proofErr w:type="gramStart"/>
+            <w:r>
+              <w:rPr>
+                <w:rFonts w:ascii="Consolas" w:hAnsi="Consolas"/>
+              </w:rPr>
+              <w:t>ncurses.supp</w:t>
+            </w:r>
+            <w:proofErr w:type="spellEnd"/>
+            <w:proofErr w:type="gramEnd"/>
           </w:p>
         </w:tc>
         <w:tc>
@@ -1681,7 +1791,15 @@
               <w:t xml:space="preserve">test for memory leaks, I checks each function for any pointers that should be freed up and then note it down. After each function I made sure they were freed or streams like files were closed. </w:t>
             </w:r>
             <w:r>
-              <w:t xml:space="preserve">When I finally got around to testing for any memory leaks I had noticed that I had numerous leaks coming from the ncurses library and created this suppression file to ignore all ncurses </w:t>
+              <w:t xml:space="preserve">When I finally got around to testing for any memory </w:t>
+            </w:r>
+            <w:proofErr w:type="gramStart"/>
+            <w:r>
+              <w:t>leaks</w:t>
+            </w:r>
+            <w:proofErr w:type="gramEnd"/>
+            <w:r>
+              <w:t xml:space="preserve"> I had noticed that I had numerous leaks coming from the ncurses library and created this suppression file to ignore all ncurses </w:t>
             </w:r>
             <w:r>
               <w:t xml:space="preserve">based detections. </w:t>
@@ -1733,13 +1851,33 @@
               </w:rPr>
               <w:t>valgrind --leak-check=full --show-leak-kinds=all --leak-resolution=med --track-origins=yes --suppressions=</w:t>
             </w:r>
+            <w:proofErr w:type="spellStart"/>
             <w:r>
               <w:rPr>
                 <w:rFonts w:ascii="Consolas" w:hAnsi="Consolas"/>
                 <w:sz w:val="20"/>
               </w:rPr>
-              <w:t>valgrind-ignore-ncurses.supp</w:t>
-            </w:r>
+              <w:t>valgrind</w:t>
+            </w:r>
+            <w:proofErr w:type="spellEnd"/>
+            <w:r>
+              <w:rPr>
+                <w:rFonts w:ascii="Consolas" w:hAnsi="Consolas"/>
+                <w:sz w:val="20"/>
+              </w:rPr>
+              <w:t>-ignore-</w:t>
+            </w:r>
+            <w:proofErr w:type="spellStart"/>
+            <w:proofErr w:type="gramStart"/>
+            <w:r>
+              <w:rPr>
+                <w:rFonts w:ascii="Consolas" w:hAnsi="Consolas"/>
+                <w:sz w:val="20"/>
+              </w:rPr>
+              <w:t>ncurses.supp</w:t>
+            </w:r>
+            <w:proofErr w:type="spellEnd"/>
+            <w:proofErr w:type="gramEnd"/>
             <w:r>
               <w:rPr>
                 <w:rFonts w:ascii="Consolas" w:hAnsi="Consolas"/>
@@ -1887,11 +2025,19 @@
       <w:r>
         <w:t xml:space="preserve">Required Software:  </w:t>
       </w:r>
-      <w:r>
-        <w:rPr>
-          <w:rFonts w:ascii="Consolas" w:hAnsi="Consolas"/>
-        </w:rPr>
-        <w:t>gcc, make</w:t>
+      <w:proofErr w:type="spellStart"/>
+      <w:r>
+        <w:rPr>
+          <w:rFonts w:ascii="Consolas" w:hAnsi="Consolas"/>
+        </w:rPr>
+        <w:t>gcc</w:t>
+      </w:r>
+      <w:proofErr w:type="spellEnd"/>
+      <w:r>
+        <w:rPr>
+          <w:rFonts w:ascii="Consolas" w:hAnsi="Consolas"/>
+        </w:rPr>
+        <w:t>, make</w:t>
       </w:r>
     </w:p>
     <w:p>
@@ -1939,6 +2085,7 @@
         </w:rPr>
         <w:t xml:space="preserve"> </w:t>
       </w:r>
+      <w:proofErr w:type="spellStart"/>
       <w:r>
         <w:rPr>
           <w:rFonts w:ascii="Consolas" w:hAnsi="Consolas"/>
@@ -1946,6 +2093,7 @@
         </w:rPr>
         <w:t>sudo</w:t>
       </w:r>
+      <w:proofErr w:type="spellEnd"/>
       <w:r>
         <w:rPr>
           <w:rFonts w:ascii="Consolas" w:hAnsi="Consolas"/>
@@ -1986,12 +2134,21 @@
         </w:rPr>
         <w:t xml:space="preserve"> </w:t>
       </w:r>
+      <w:proofErr w:type="spellStart"/>
       <w:r>
         <w:rPr>
           <w:rFonts w:ascii="Consolas" w:hAnsi="Consolas"/>
           <w:color w:val="C00000"/>
         </w:rPr>
-        <w:t xml:space="preserve">sudo </w:t>
+        <w:t>sudo</w:t>
+      </w:r>
+      <w:proofErr w:type="spellEnd"/>
+      <w:r>
+        <w:rPr>
+          <w:rFonts w:ascii="Consolas" w:hAnsi="Consolas"/>
+          <w:color w:val="C00000"/>
+        </w:rPr>
+        <w:t xml:space="preserve"> </w:t>
       </w:r>
       <w:r>
         <w:rPr>
@@ -2004,7 +2161,21 @@
         <w:rPr>
           <w:rFonts w:ascii="Consolas" w:hAnsi="Consolas"/>
         </w:rPr>
-        <w:t xml:space="preserve"> gcc make ncurses-dev</w:t>
+        <w:t xml:space="preserve"> </w:t>
+      </w:r>
+      <w:proofErr w:type="spellStart"/>
+      <w:r>
+        <w:rPr>
+          <w:rFonts w:ascii="Consolas" w:hAnsi="Consolas"/>
+        </w:rPr>
+        <w:t>gcc</w:t>
+      </w:r>
+      <w:proofErr w:type="spellEnd"/>
+      <w:r>
+        <w:rPr>
+          <w:rFonts w:ascii="Consolas" w:hAnsi="Consolas"/>
+        </w:rPr>
+        <w:t xml:space="preserve"> make ncurses-dev</w:t>
       </w:r>
     </w:p>
     <w:p>
@@ -2045,21 +2216,39 @@
       <w:r>
         <w:t xml:space="preserve">makes use of make files so you don’t have to type any specific commands to do any actions unless you want to do specialised actions. There are two make files in the project, </w:t>
       </w:r>
+      <w:proofErr w:type="spellStart"/>
       <w:r>
         <w:rPr>
           <w:rFonts w:ascii="Consolas" w:hAnsi="Consolas"/>
         </w:rPr>
         <w:t>Makefile</w:t>
       </w:r>
+      <w:proofErr w:type="spellEnd"/>
       <w:r>
         <w:t xml:space="preserve"> uses </w:t>
       </w:r>
-      <w:r>
-        <w:rPr>
-          <w:rFonts w:ascii="Consolas" w:hAnsi="Consolas"/>
-        </w:rPr>
-        <w:t>client.c and server.c</w:t>
-      </w:r>
+      <w:proofErr w:type="spellStart"/>
+      <w:r>
+        <w:rPr>
+          <w:rFonts w:ascii="Consolas" w:hAnsi="Consolas"/>
+        </w:rPr>
+        <w:t>client.c</w:t>
+      </w:r>
+      <w:proofErr w:type="spellEnd"/>
+      <w:r>
+        <w:rPr>
+          <w:rFonts w:ascii="Consolas" w:hAnsi="Consolas"/>
+        </w:rPr>
+        <w:t xml:space="preserve"> and </w:t>
+      </w:r>
+      <w:proofErr w:type="spellStart"/>
+      <w:r>
+        <w:rPr>
+          <w:rFonts w:ascii="Consolas" w:hAnsi="Consolas"/>
+        </w:rPr>
+        <w:t>server.c</w:t>
+      </w:r>
+      <w:proofErr w:type="spellEnd"/>
       <w:r>
         <w:t xml:space="preserve"> </w:t>
       </w:r>
@@ -2069,11 +2258,19 @@
       <w:r>
         <w:t xml:space="preserve">. </w:t>
       </w:r>
-      <w:r>
-        <w:rPr>
-          <w:rFonts w:ascii="Consolas" w:hAnsi="Consolas"/>
-        </w:rPr>
-        <w:t>Makefile-build-comments</w:t>
+      <w:proofErr w:type="spellStart"/>
+      <w:r>
+        <w:rPr>
+          <w:rFonts w:ascii="Consolas" w:hAnsi="Consolas"/>
+        </w:rPr>
+        <w:t>Makefile</w:t>
+      </w:r>
+      <w:proofErr w:type="spellEnd"/>
+      <w:r>
+        <w:rPr>
+          <w:rFonts w:ascii="Consolas" w:hAnsi="Consolas"/>
+        </w:rPr>
+        <w:t>-build-comments</w:t>
       </w:r>
       <w:r>
         <w:t xml:space="preserve"> </w:t>
@@ -2085,8 +2282,30 @@
         <w:rPr>
           <w:rFonts w:ascii="Consolas" w:hAnsi="Consolas"/>
         </w:rPr>
-        <w:t>client-comments.c and server-comments.c</w:t>
-      </w:r>
+        <w:t>client-</w:t>
+      </w:r>
+      <w:proofErr w:type="spellStart"/>
+      <w:r>
+        <w:rPr>
+          <w:rFonts w:ascii="Consolas" w:hAnsi="Consolas"/>
+        </w:rPr>
+        <w:t>comments.c</w:t>
+      </w:r>
+      <w:proofErr w:type="spellEnd"/>
+      <w:r>
+        <w:rPr>
+          <w:rFonts w:ascii="Consolas" w:hAnsi="Consolas"/>
+        </w:rPr>
+        <w:t xml:space="preserve"> and server-</w:t>
+      </w:r>
+      <w:proofErr w:type="spellStart"/>
+      <w:r>
+        <w:rPr>
+          <w:rFonts w:ascii="Consolas" w:hAnsi="Consolas"/>
+        </w:rPr>
+        <w:t>comments.c</w:t>
+      </w:r>
+      <w:proofErr w:type="spellEnd"/>
       <w:r>
         <w:t xml:space="preserve"> which are files that contain additional commentary. </w:t>
       </w:r>
@@ -2118,7 +2337,15 @@
         <w:t xml:space="preserve">, 1. bin </w:t>
       </w:r>
       <w:r>
-        <w:t>– The output files, 2. Obj – The linker object files.</w:t>
+        <w:t xml:space="preserve">– The output files, 2. </w:t>
+      </w:r>
+      <w:proofErr w:type="spellStart"/>
+      <w:r>
+        <w:t>Obj</w:t>
+      </w:r>
+      <w:proofErr w:type="spellEnd"/>
+      <w:r>
+        <w:t xml:space="preserve"> – The linker object files.</w:t>
       </w:r>
     </w:p>
     <w:p>
@@ -2154,7 +2381,21 @@
         <w:rPr>
           <w:rFonts w:ascii="Consolas" w:hAnsi="Consolas"/>
         </w:rPr>
-        <w:t>make -f Makefile-build-comments</w:t>
+        <w:t xml:space="preserve">make -f </w:t>
+      </w:r>
+      <w:proofErr w:type="spellStart"/>
+      <w:r>
+        <w:rPr>
+          <w:rFonts w:ascii="Consolas" w:hAnsi="Consolas"/>
+        </w:rPr>
+        <w:t>Makefile</w:t>
+      </w:r>
+      <w:proofErr w:type="spellEnd"/>
+      <w:r>
+        <w:rPr>
+          <w:rFonts w:ascii="Consolas" w:hAnsi="Consolas"/>
+        </w:rPr>
+        <w:t>-build-comments</w:t>
       </w:r>
     </w:p>
     <w:p>
@@ -2180,12 +2421,14 @@
         </w:rPr>
         <w:t xml:space="preserve">all, </w:t>
       </w:r>
+      <w:proofErr w:type="spellStart"/>
       <w:r>
         <w:rPr>
           <w:rFonts w:ascii="Consolas" w:hAnsi="Consolas"/>
         </w:rPr>
         <w:t>makedirs</w:t>
       </w:r>
+      <w:proofErr w:type="spellEnd"/>
       <w:r>
         <w:rPr>
           <w:rFonts w:ascii="Consolas" w:hAnsi="Consolas"/>
@@ -2285,7 +2528,15 @@
           </w:tcPr>
           <w:p>
             <w:r>
-              <w:t>This will call makedirs then compile both the client and server.</w:t>
+              <w:t xml:space="preserve">This will call </w:t>
+            </w:r>
+            <w:proofErr w:type="spellStart"/>
+            <w:r>
+              <w:t>makedirs</w:t>
+            </w:r>
+            <w:proofErr w:type="spellEnd"/>
+            <w:r>
+              <w:t xml:space="preserve"> then compile both the client and server.</w:t>
             </w:r>
           </w:p>
         </w:tc>
@@ -2301,12 +2552,14 @@
                 <w:rFonts w:ascii="Consolas" w:hAnsi="Consolas"/>
               </w:rPr>
             </w:pPr>
+            <w:proofErr w:type="spellStart"/>
             <w:r>
               <w:rPr>
                 <w:rFonts w:ascii="Consolas" w:hAnsi="Consolas"/>
               </w:rPr>
               <w:t>makedirs</w:t>
             </w:r>
+            <w:proofErr w:type="spellEnd"/>
           </w:p>
         </w:tc>
         <w:tc>
@@ -2345,7 +2598,15 @@
           </w:tcPr>
           <w:p>
             <w:r>
-              <w:t>This command will compile the object file for rdwrn and compile client and place the executable into bin.</w:t>
+              <w:t xml:space="preserve">This command will compile the object file for </w:t>
+            </w:r>
+            <w:proofErr w:type="spellStart"/>
+            <w:r>
+              <w:t>rdwrn</w:t>
+            </w:r>
+            <w:proofErr w:type="spellEnd"/>
+            <w:r>
+              <w:t xml:space="preserve"> and compile client and place the executable into bin.</w:t>
             </w:r>
           </w:p>
         </w:tc>
@@ -2375,7 +2636,15 @@
           </w:tcPr>
           <w:p>
             <w:r>
-              <w:t xml:space="preserve">This command will compile the object file for rdwrn and then compile server and place its executable into bin. </w:t>
+              <w:t xml:space="preserve">This command will compile the object file for </w:t>
+            </w:r>
+            <w:proofErr w:type="spellStart"/>
+            <w:r>
+              <w:t>rdwrn</w:t>
+            </w:r>
+            <w:proofErr w:type="spellEnd"/>
+            <w:r>
+              <w:t xml:space="preserve"> and then compile server and place its executable into bin. </w:t>
             </w:r>
           </w:p>
         </w:tc>
@@ -2405,7 +2674,15 @@
           </w:tcPr>
           <w:p>
             <w:r>
-              <w:t>This command will delete the obj file and the files bin/client and bin/server.</w:t>
+              <w:t xml:space="preserve">This command will delete the </w:t>
+            </w:r>
+            <w:proofErr w:type="spellStart"/>
+            <w:r>
+              <w:t>obj</w:t>
+            </w:r>
+            <w:proofErr w:type="spellEnd"/>
+            <w:r>
+              <w:t xml:space="preserve"> file and the files bin/client and bin/server.</w:t>
             </w:r>
           </w:p>
           <w:p>
@@ -2528,6 +2805,7 @@
         </w:rPr>
         <w:t xml:space="preserve">if you want to change the destination address please modify </w:t>
       </w:r>
+      <w:proofErr w:type="spellStart"/>
       <w:r>
         <w:rPr>
           <w:rFonts w:ascii="Consolas" w:hAnsi="Consolas"/>
@@ -2544,32 +2822,73 @@
           <w:i/>
           <w:color w:val="8A0000"/>
         </w:rPr>
-        <w:t>c LN 572</w:t>
-      </w:r>
-      <w:r>
-        <w:rPr>
+        <w:t>c</w:t>
+      </w:r>
+      <w:proofErr w:type="spellEnd"/>
+      <w:r>
+        <w:rPr>
+          <w:rFonts w:ascii="Consolas" w:hAnsi="Consolas"/>
           <w:b/>
           <w:i/>
           <w:color w:val="8A0000"/>
         </w:rPr>
-        <w:t xml:space="preserve">  and</w:t>
-      </w:r>
-      <w:r>
-        <w:rPr>
+        <w:t xml:space="preserve"> LN </w:t>
+      </w:r>
+      <w:proofErr w:type="gramStart"/>
+      <w:r>
+        <w:rPr>
+          <w:rFonts w:ascii="Consolas" w:hAnsi="Consolas"/>
           <w:b/>
           <w:i/>
           <w:color w:val="8A0000"/>
         </w:rPr>
-        <w:t xml:space="preserve"> </w:t>
-      </w:r>
-      <w:r>
-        <w:rPr>
-          <w:rFonts w:ascii="Consolas" w:hAnsi="Consolas"/>
+        <w:t>572</w:t>
+      </w:r>
+      <w:r>
+        <w:rPr>
           <w:b/>
           <w:i/>
           <w:color w:val="8A0000"/>
         </w:rPr>
-        <w:t xml:space="preserve">client-comments.c LN </w:t>
+        <w:t xml:space="preserve">  and</w:t>
+      </w:r>
+      <w:proofErr w:type="gramEnd"/>
+      <w:r>
+        <w:rPr>
+          <w:b/>
+          <w:i/>
+          <w:color w:val="8A0000"/>
+        </w:rPr>
+        <w:t xml:space="preserve"> </w:t>
+      </w:r>
+      <w:r>
+        <w:rPr>
+          <w:rFonts w:ascii="Consolas" w:hAnsi="Consolas"/>
+          <w:b/>
+          <w:i/>
+          <w:color w:val="8A0000"/>
+        </w:rPr>
+        <w:t>client-</w:t>
+      </w:r>
+      <w:proofErr w:type="spellStart"/>
+      <w:r>
+        <w:rPr>
+          <w:rFonts w:ascii="Consolas" w:hAnsi="Consolas"/>
+          <w:b/>
+          <w:i/>
+          <w:color w:val="8A0000"/>
+        </w:rPr>
+        <w:t>comments.c</w:t>
+      </w:r>
+      <w:proofErr w:type="spellEnd"/>
+      <w:r>
+        <w:rPr>
+          <w:rFonts w:ascii="Consolas" w:hAnsi="Consolas"/>
+          <w:b/>
+          <w:i/>
+          <w:color w:val="8A0000"/>
+        </w:rPr>
+        <w:t xml:space="preserve"> LN </w:t>
       </w:r>
       <w:r>
         <w:rPr>
@@ -2648,11 +2967,19 @@
           <w:rFonts w:ascii="Consolas" w:hAnsi="Consolas"/>
         </w:rPr>
       </w:pPr>
-      <w:r>
-        <w:rPr>
-          <w:rFonts w:ascii="Consolas" w:hAnsi="Consolas"/>
-        </w:rPr>
-        <w:t>$ ./server</w:t>
+      <w:proofErr w:type="gramStart"/>
+      <w:r>
+        <w:rPr>
+          <w:rFonts w:ascii="Consolas" w:hAnsi="Consolas"/>
+        </w:rPr>
+        <w:t>$ .</w:t>
+      </w:r>
+      <w:proofErr w:type="gramEnd"/>
+      <w:r>
+        <w:rPr>
+          <w:rFonts w:ascii="Consolas" w:hAnsi="Consolas"/>
+        </w:rPr>
+        <w:t>/server</w:t>
       </w:r>
     </w:p>
     <w:p>
@@ -2879,7 +3206,25 @@
           <w:rFonts w:ascii="Consolas" w:hAnsi="Consolas"/>
           <w:color w:val="FFFFFF" w:themeColor="background1"/>
         </w:rPr>
-        <w:t>Please select a option below</w:t>
+        <w:t xml:space="preserve">Please select </w:t>
+      </w:r>
+      <w:proofErr w:type="spellStart"/>
+      <w:proofErr w:type="gramStart"/>
+      <w:r>
+        <w:rPr>
+          <w:rFonts w:ascii="Consolas" w:hAnsi="Consolas"/>
+          <w:color w:val="FFFFFF" w:themeColor="background1"/>
+        </w:rPr>
+        <w:t>a</w:t>
+      </w:r>
+      <w:proofErr w:type="spellEnd"/>
+      <w:proofErr w:type="gramEnd"/>
+      <w:r>
+        <w:rPr>
+          <w:rFonts w:ascii="Consolas" w:hAnsi="Consolas"/>
+          <w:color w:val="FFFFFF" w:themeColor="background1"/>
+        </w:rPr>
+        <w:t xml:space="preserve"> option below</w:t>
       </w:r>
     </w:p>
     <w:p>
@@ -2961,7 +3306,23 @@
           <w:rFonts w:ascii="Consolas" w:hAnsi="Consolas"/>
           <w:color w:val="FFFFFF" w:themeColor="background1"/>
         </w:rPr>
-        <w:t xml:space="preserve">    Uname Information</w:t>
+        <w:t xml:space="preserve">    </w:t>
+      </w:r>
+      <w:proofErr w:type="spellStart"/>
+      <w:r>
+        <w:rPr>
+          <w:rFonts w:ascii="Consolas" w:hAnsi="Consolas"/>
+          <w:color w:val="FFFFFF" w:themeColor="background1"/>
+        </w:rPr>
+        <w:t>Uname</w:t>
+      </w:r>
+      <w:proofErr w:type="spellEnd"/>
+      <w:r>
+        <w:rPr>
+          <w:rFonts w:ascii="Consolas" w:hAnsi="Consolas"/>
+          <w:color w:val="FFFFFF" w:themeColor="background1"/>
+        </w:rPr>
+        <w:t xml:space="preserve"> Information</w:t>
       </w:r>
     </w:p>
     <w:p>
@@ -3119,7 +3480,23 @@
           <w:rFonts w:ascii="Consolas" w:hAnsi="Consolas"/>
           <w:i/>
         </w:rPr>
-        <w:t xml:space="preserve">terminal multiplexer and colour support you might be have a blue background displayed instead of a black one. This was the case on Ubuntu where the background was blue but </w:t>
+        <w:t xml:space="preserve">terminal multiplexer and colour support you might be </w:t>
+      </w:r>
+      <w:proofErr w:type="gramStart"/>
+      <w:r>
+        <w:rPr>
+          <w:rFonts w:ascii="Consolas" w:hAnsi="Consolas"/>
+          <w:i/>
+        </w:rPr>
+        <w:t>have</w:t>
+      </w:r>
+      <w:proofErr w:type="gramEnd"/>
+      <w:r>
+        <w:rPr>
+          <w:rFonts w:ascii="Consolas" w:hAnsi="Consolas"/>
+          <w:i/>
+        </w:rPr>
+        <w:t xml:space="preserve"> a blue background displayed instead of a black one. This was the case on Ubuntu where the background was blue but </w:t>
       </w:r>
       <w:r>
         <w:rPr>
@@ -3560,7 +3937,15 @@
         <w:t xml:space="preserve">Server Fingerprinting: </w:t>
       </w:r>
       <w:r>
-        <w:t xml:space="preserve">At the top of the client you will see information about the server, the first is the ip address. This is the address of either WIFI0 or ETH0. If it cannot locate WIFI0 then ETH0 is used instead. </w:t>
+        <w:t xml:space="preserve">At the top of the client you will see information about the server, the first is the </w:t>
+      </w:r>
+      <w:proofErr w:type="spellStart"/>
+      <w:r>
+        <w:t>ip</w:t>
+      </w:r>
+      <w:proofErr w:type="spellEnd"/>
+      <w:r>
+        <w:t xml:space="preserve"> address. This is the address of either WIFI0 or ETH0. If it cannot locate WIFI0 then ETH0 is used instead. </w:t>
       </w:r>
       <w:r>
         <w:t>Followed by a welcome message with the author’s name and student id.</w:t>
@@ -3679,17 +4064,41 @@
     </w:p>
     <w:p/>
     <w:p>
+      <w:proofErr w:type="spellStart"/>
       <w:r>
         <w:rPr>
           <w:b/>
         </w:rPr>
-        <w:t>Uname Information</w:t>
+        <w:t>Uname</w:t>
+      </w:r>
+      <w:proofErr w:type="spellEnd"/>
+      <w:r>
+        <w:rPr>
+          <w:b/>
+        </w:rPr>
+        <w:t xml:space="preserve"> Information</w:t>
       </w:r>
       <w:r>
         <w:t xml:space="preserve">: </w:t>
       </w:r>
       <w:r>
-        <w:t>This retrieves the uname information from the server and sends it to the client. If there are any errors on the server the client will receive a error code and then display it.</w:t>
+        <w:t xml:space="preserve">This retrieves the </w:t>
+      </w:r>
+      <w:proofErr w:type="spellStart"/>
+      <w:r>
+        <w:t>uname</w:t>
+      </w:r>
+      <w:proofErr w:type="spellEnd"/>
+      <w:r>
+        <w:t xml:space="preserve"> information from the server and sends it to the client. If there are any errors on the server the client will receive </w:t>
+      </w:r>
+      <w:proofErr w:type="gramStart"/>
+      <w:r>
+        <w:t>a</w:t>
+      </w:r>
+      <w:proofErr w:type="gramEnd"/>
+      <w:r>
+        <w:t xml:space="preserve"> error code and then display it.</w:t>
       </w:r>
     </w:p>
     <w:p>
@@ -3745,7 +4154,23 @@
         <w:t xml:space="preserve">Remote – Upload: </w:t>
       </w:r>
       <w:r>
-        <w:t xml:space="preserve">This section allows you to upload files from the current clients computer onto the server’s computer. This features a interactive </w:t>
+        <w:t xml:space="preserve">This section allows you to upload files from the current </w:t>
+      </w:r>
+      <w:proofErr w:type="gramStart"/>
+      <w:r>
+        <w:t>clients</w:t>
+      </w:r>
+      <w:proofErr w:type="gramEnd"/>
+      <w:r>
+        <w:t xml:space="preserve"> computer onto the server’s computer. This features </w:t>
+      </w:r>
+      <w:proofErr w:type="gramStart"/>
+      <w:r>
+        <w:t>a</w:t>
+      </w:r>
+      <w:proofErr w:type="gramEnd"/>
+      <w:r>
+        <w:t xml:space="preserve"> interactive </w:t>
       </w:r>
       <w:r>
         <w:t>file browser, should you want to cancel this action just press Q or Escape.</w:t>
@@ -3891,11 +4316,24 @@
         <w:t xml:space="preserve">Download files from the upload directory to the current directory on the client. </w:t>
       </w:r>
       <w:r>
-        <w:t>If there are no files on the server there will be a error message displayed. If there are files a</w:t>
+        <w:t xml:space="preserve">If there are no files on the server there will be </w:t>
+      </w:r>
+      <w:proofErr w:type="gramStart"/>
+      <w:r>
+        <w:t>a</w:t>
+      </w:r>
+      <w:proofErr w:type="gramEnd"/>
+      <w:r>
+        <w:t xml:space="preserve"> error message displayed. If there are files </w:t>
+      </w:r>
+      <w:proofErr w:type="gramStart"/>
+      <w:r>
+        <w:t>a</w:t>
       </w:r>
       <w:r>
         <w:t>n</w:t>
       </w:r>
+      <w:proofErr w:type="gramEnd"/>
       <w:r>
         <w:t xml:space="preserve"> file selection will be shown</w:t>
       </w:r>
@@ -4102,7 +4540,17 @@
         <w:t xml:space="preserve">Remote – Browse: </w:t>
       </w:r>
       <w:r>
-        <w:t>Browse the files inside the upload directory. If there are none a error is displayed.</w:t>
+        <w:t xml:space="preserve">Browse the files inside the upload directory. If there are none </w:t>
+      </w:r>
+      <w:proofErr w:type="spellStart"/>
+      <w:proofErr w:type="gramStart"/>
+      <w:r>
+        <w:t>a</w:t>
+      </w:r>
+      <w:proofErr w:type="spellEnd"/>
+      <w:proofErr w:type="gramEnd"/>
+      <w:r>
+        <w:t xml:space="preserve"> error is displayed.</w:t>
       </w:r>
     </w:p>
     <w:p>
@@ -4397,7 +4845,15 @@
           </w:tcPr>
           <w:p>
             <w:r>
-              <w:t>Receiving the servers uname information.</w:t>
+              <w:t xml:space="preserve">Receiving the servers </w:t>
+            </w:r>
+            <w:proofErr w:type="spellStart"/>
+            <w:r>
+              <w:t>uname</w:t>
+            </w:r>
+            <w:proofErr w:type="spellEnd"/>
+            <w:r>
+              <w:t xml:space="preserve"> information.</w:t>
             </w:r>
           </w:p>
         </w:tc>
@@ -4420,8 +4876,13 @@
           </w:tcPr>
           <w:p>
             <w:r>
-              <w:t>Uploading a remote file to the server from the client .</w:t>
-            </w:r>
+              <w:t xml:space="preserve">Uploading a remote file to the server from the </w:t>
+            </w:r>
+            <w:proofErr w:type="gramStart"/>
+            <w:r>
+              <w:t>client .</w:t>
+            </w:r>
+            <w:proofErr w:type="gramEnd"/>
           </w:p>
         </w:tc>
       </w:tr>
@@ -4443,7 +4904,15 @@
           </w:tcPr>
           <w:p>
             <w:r>
-              <w:t>Uploading a remote file to the server from the client without the uploads directory existing.</w:t>
+              <w:t xml:space="preserve">Uploading a remote file to the server from the client without the </w:t>
+            </w:r>
+            <w:proofErr w:type="gramStart"/>
+            <w:r>
+              <w:t>uploads</w:t>
+            </w:r>
+            <w:proofErr w:type="gramEnd"/>
+            <w:r>
+              <w:t xml:space="preserve"> directory existing.</w:t>
             </w:r>
           </w:p>
         </w:tc>
@@ -4535,7 +5004,15 @@
           </w:tcPr>
           <w:p>
             <w:r>
-              <w:t>Downloading a file from the server to the cwd.</w:t>
+              <w:t xml:space="preserve">Downloading a file from the server to the </w:t>
+            </w:r>
+            <w:proofErr w:type="spellStart"/>
+            <w:r>
+              <w:t>cwd</w:t>
+            </w:r>
+            <w:proofErr w:type="spellEnd"/>
+            <w:r>
+              <w:t>.</w:t>
             </w:r>
           </w:p>
         </w:tc>
@@ -4557,8 +5034,13 @@
             <w:tcW w:w="13466" w:type="dxa"/>
           </w:tcPr>
           <w:p>
-            <w:r>
-              <w:t>Valgrind – Client – Searching for any memory leaks.</w:t>
+            <w:proofErr w:type="spellStart"/>
+            <w:r>
+              <w:t>Valgrind</w:t>
+            </w:r>
+            <w:proofErr w:type="spellEnd"/>
+            <w:r>
+              <w:t xml:space="preserve"> – Client – Searching for any memory leaks.</w:t>
             </w:r>
           </w:p>
         </w:tc>
@@ -4580,8 +5062,13 @@
             <w:tcW w:w="13466" w:type="dxa"/>
           </w:tcPr>
           <w:p>
-            <w:r>
-              <w:t>Valgrind – Server – Searching for any memory leaks.</w:t>
+            <w:proofErr w:type="spellStart"/>
+            <w:r>
+              <w:t>Valgrind</w:t>
+            </w:r>
+            <w:proofErr w:type="spellEnd"/>
+            <w:r>
+              <w:t xml:space="preserve"> – Server – Searching for any memory leaks.</w:t>
             </w:r>
           </w:p>
         </w:tc>
@@ -4604,7 +5091,17 @@
           </w:tcPr>
           <w:p>
             <w:r>
-              <w:t>Menu System – Viewing a set of items where the list is larger then the visible viewport.</w:t>
+              <w:t xml:space="preserve">Menu System – Viewing a set of items where the list is larger </w:t>
+            </w:r>
+            <w:proofErr w:type="spellStart"/>
+            <w:proofErr w:type="gramStart"/>
+            <w:r>
+              <w:t>then</w:t>
+            </w:r>
+            <w:proofErr w:type="spellEnd"/>
+            <w:proofErr w:type="gramEnd"/>
+            <w:r>
+              <w:t xml:space="preserve"> the visible viewport.</w:t>
             </w:r>
           </w:p>
         </w:tc>
@@ -4733,11 +5230,19 @@
                 <w:rFonts w:ascii="Consolas" w:hAnsi="Consolas"/>
               </w:rPr>
             </w:pPr>
-            <w:r>
-              <w:rPr>
-                <w:rFonts w:ascii="Consolas" w:hAnsi="Consolas"/>
-              </w:rPr>
-              <w:t>./server</w:t>
+            <w:proofErr w:type="gramStart"/>
+            <w:r>
+              <w:rPr>
+                <w:rFonts w:ascii="Consolas" w:hAnsi="Consolas"/>
+              </w:rPr>
+              <w:t>./</w:t>
+            </w:r>
+            <w:proofErr w:type="gramEnd"/>
+            <w:r>
+              <w:rPr>
+                <w:rFonts w:ascii="Consolas" w:hAnsi="Consolas"/>
+              </w:rPr>
+              <w:t>server</w:t>
             </w:r>
           </w:p>
           <w:p/>
@@ -4843,11 +5348,19 @@
                 <w:rFonts w:ascii="Consolas" w:hAnsi="Consolas"/>
               </w:rPr>
             </w:pPr>
-            <w:r>
-              <w:rPr>
-                <w:rFonts w:ascii="Consolas" w:hAnsi="Consolas"/>
-              </w:rPr>
-              <w:t>./server</w:t>
+            <w:proofErr w:type="gramStart"/>
+            <w:r>
+              <w:rPr>
+                <w:rFonts w:ascii="Consolas" w:hAnsi="Consolas"/>
+              </w:rPr>
+              <w:t>./</w:t>
+            </w:r>
+            <w:proofErr w:type="gramEnd"/>
+            <w:r>
+              <w:rPr>
+                <w:rFonts w:ascii="Consolas" w:hAnsi="Consolas"/>
+              </w:rPr>
+              <w:t>server</w:t>
             </w:r>
             <w:r>
               <w:rPr>
@@ -4999,24 +5512,40 @@
                 <w:rFonts w:ascii="Consolas" w:hAnsi="Consolas"/>
               </w:rPr>
             </w:pPr>
-            <w:r>
-              <w:rPr>
-                <w:rFonts w:ascii="Consolas" w:hAnsi="Consolas"/>
-              </w:rPr>
-              <w:t>./server</w:t>
-            </w:r>
-          </w:p>
-          <w:p>
-            <w:pPr>
-              <w:rPr>
-                <w:rFonts w:ascii="Consolas" w:hAnsi="Consolas"/>
-              </w:rPr>
-            </w:pPr>
-            <w:r>
-              <w:rPr>
-                <w:rFonts w:ascii="Consolas" w:hAnsi="Consolas"/>
-              </w:rPr>
-              <w:t>./client</w:t>
+            <w:proofErr w:type="gramStart"/>
+            <w:r>
+              <w:rPr>
+                <w:rFonts w:ascii="Consolas" w:hAnsi="Consolas"/>
+              </w:rPr>
+              <w:t>./</w:t>
+            </w:r>
+            <w:proofErr w:type="gramEnd"/>
+            <w:r>
+              <w:rPr>
+                <w:rFonts w:ascii="Consolas" w:hAnsi="Consolas"/>
+              </w:rPr>
+              <w:t>server</w:t>
+            </w:r>
+          </w:p>
+          <w:p>
+            <w:pPr>
+              <w:rPr>
+                <w:rFonts w:ascii="Consolas" w:hAnsi="Consolas"/>
+              </w:rPr>
+            </w:pPr>
+            <w:proofErr w:type="gramStart"/>
+            <w:r>
+              <w:rPr>
+                <w:rFonts w:ascii="Consolas" w:hAnsi="Consolas"/>
+              </w:rPr>
+              <w:t>./</w:t>
+            </w:r>
+            <w:proofErr w:type="gramEnd"/>
+            <w:r>
+              <w:rPr>
+                <w:rFonts w:ascii="Consolas" w:hAnsi="Consolas"/>
+              </w:rPr>
+              <w:t>client</w:t>
             </w:r>
           </w:p>
         </w:tc>
@@ -5114,11 +5643,19 @@
                 <w:rFonts w:ascii="Consolas" w:hAnsi="Consolas"/>
               </w:rPr>
             </w:pPr>
-            <w:r>
-              <w:rPr>
-                <w:rFonts w:ascii="Consolas" w:hAnsi="Consolas"/>
-              </w:rPr>
-              <w:t>./client</w:t>
+            <w:proofErr w:type="gramStart"/>
+            <w:r>
+              <w:rPr>
+                <w:rFonts w:ascii="Consolas" w:hAnsi="Consolas"/>
+              </w:rPr>
+              <w:t>./</w:t>
+            </w:r>
+            <w:proofErr w:type="gramEnd"/>
+            <w:r>
+              <w:rPr>
+                <w:rFonts w:ascii="Consolas" w:hAnsi="Consolas"/>
+              </w:rPr>
+              <w:t>client</w:t>
             </w:r>
           </w:p>
         </w:tc>
@@ -5223,11 +5760,19 @@
                 <w:rFonts w:ascii="Consolas" w:hAnsi="Consolas"/>
               </w:rPr>
             </w:pPr>
-            <w:r>
-              <w:rPr>
-                <w:rFonts w:ascii="Consolas" w:hAnsi="Consolas"/>
-              </w:rPr>
-              <w:t>./client</w:t>
+            <w:proofErr w:type="gramStart"/>
+            <w:r>
+              <w:rPr>
+                <w:rFonts w:ascii="Consolas" w:hAnsi="Consolas"/>
+              </w:rPr>
+              <w:t>./</w:t>
+            </w:r>
+            <w:proofErr w:type="gramEnd"/>
+            <w:r>
+              <w:rPr>
+                <w:rFonts w:ascii="Consolas" w:hAnsi="Consolas"/>
+              </w:rPr>
+              <w:t>client</w:t>
             </w:r>
           </w:p>
         </w:tc>
@@ -5238,7 +5783,17 @@
           </w:tcPr>
           <w:p>
             <w:r>
-              <w:t>The client should show a error message</w:t>
+              <w:t xml:space="preserve">The client should show </w:t>
+            </w:r>
+            <w:proofErr w:type="spellStart"/>
+            <w:proofErr w:type="gramStart"/>
+            <w:r>
+              <w:t>a</w:t>
+            </w:r>
+            <w:proofErr w:type="spellEnd"/>
+            <w:proofErr w:type="gramEnd"/>
+            <w:r>
+              <w:t xml:space="preserve"> error message</w:t>
             </w:r>
           </w:p>
         </w:tc>
@@ -5333,11 +5888,19 @@
                 <w:rFonts w:ascii="Consolas" w:hAnsi="Consolas"/>
               </w:rPr>
             </w:pPr>
-            <w:r>
-              <w:rPr>
-                <w:rFonts w:ascii="Consolas" w:hAnsi="Consolas"/>
-              </w:rPr>
-              <w:t>./client</w:t>
+            <w:proofErr w:type="gramStart"/>
+            <w:r>
+              <w:rPr>
+                <w:rFonts w:ascii="Consolas" w:hAnsi="Consolas"/>
+              </w:rPr>
+              <w:t>./</w:t>
+            </w:r>
+            <w:proofErr w:type="gramEnd"/>
+            <w:r>
+              <w:rPr>
+                <w:rFonts w:ascii="Consolas" w:hAnsi="Consolas"/>
+              </w:rPr>
+              <w:t>client</w:t>
             </w:r>
           </w:p>
         </w:tc>
@@ -5348,7 +5911,15 @@
           </w:tcPr>
           <w:p>
             <w:r>
-              <w:t>The uname information is received and displayed</w:t>
+              <w:t xml:space="preserve">The </w:t>
+            </w:r>
+            <w:proofErr w:type="spellStart"/>
+            <w:r>
+              <w:t>uname</w:t>
+            </w:r>
+            <w:proofErr w:type="spellEnd"/>
+            <w:r>
+              <w:t xml:space="preserve"> information is received and displayed</w:t>
             </w:r>
           </w:p>
         </w:tc>
@@ -5435,11 +6006,19 @@
                 <w:rFonts w:ascii="Consolas" w:hAnsi="Consolas"/>
               </w:rPr>
             </w:pPr>
-            <w:r>
-              <w:rPr>
-                <w:rFonts w:ascii="Consolas" w:hAnsi="Consolas"/>
-              </w:rPr>
-              <w:t>./client</w:t>
+            <w:proofErr w:type="gramStart"/>
+            <w:r>
+              <w:rPr>
+                <w:rFonts w:ascii="Consolas" w:hAnsi="Consolas"/>
+              </w:rPr>
+              <w:t>./</w:t>
+            </w:r>
+            <w:proofErr w:type="gramEnd"/>
+            <w:r>
+              <w:rPr>
+                <w:rFonts w:ascii="Consolas" w:hAnsi="Consolas"/>
+              </w:rPr>
+              <w:t>client</w:t>
             </w:r>
           </w:p>
         </w:tc>
@@ -5638,11 +6217,19 @@
                 <w:rFonts w:ascii="Consolas" w:hAnsi="Consolas"/>
               </w:rPr>
             </w:pPr>
-            <w:r>
-              <w:rPr>
-                <w:rFonts w:ascii="Consolas" w:hAnsi="Consolas"/>
-              </w:rPr>
-              <w:t>./server</w:t>
+            <w:proofErr w:type="gramStart"/>
+            <w:r>
+              <w:rPr>
+                <w:rFonts w:ascii="Consolas" w:hAnsi="Consolas"/>
+              </w:rPr>
+              <w:t>./</w:t>
+            </w:r>
+            <w:proofErr w:type="gramEnd"/>
+            <w:r>
+              <w:rPr>
+                <w:rFonts w:ascii="Consolas" w:hAnsi="Consolas"/>
+              </w:rPr>
+              <w:t>server</w:t>
             </w:r>
           </w:p>
         </w:tc>
@@ -5741,11 +6328,19 @@
                 <w:rFonts w:ascii="Consolas" w:hAnsi="Consolas"/>
               </w:rPr>
             </w:pPr>
-            <w:r>
-              <w:rPr>
-                <w:rFonts w:ascii="Consolas" w:hAnsi="Consolas"/>
-              </w:rPr>
-              <w:t>./client</w:t>
+            <w:proofErr w:type="gramStart"/>
+            <w:r>
+              <w:rPr>
+                <w:rFonts w:ascii="Consolas" w:hAnsi="Consolas"/>
+              </w:rPr>
+              <w:t>./</w:t>
+            </w:r>
+            <w:proofErr w:type="gramEnd"/>
+            <w:r>
+              <w:rPr>
+                <w:rFonts w:ascii="Consolas" w:hAnsi="Consolas"/>
+              </w:rPr>
+              <w:t>client</w:t>
             </w:r>
           </w:p>
         </w:tc>
@@ -5755,8 +6350,13 @@
             <w:shd w:val="clear" w:color="auto" w:fill="auto"/>
           </w:tcPr>
           <w:p>
-            <w:r>
-              <w:t>A error message is displayed instead of the menu</w:t>
+            <w:proofErr w:type="gramStart"/>
+            <w:r>
+              <w:t>A</w:t>
+            </w:r>
+            <w:proofErr w:type="gramEnd"/>
+            <w:r>
+              <w:t xml:space="preserve"> error message is displayed instead of the menu</w:t>
             </w:r>
           </w:p>
         </w:tc>
@@ -5843,11 +6443,19 @@
                 <w:rFonts w:ascii="Consolas" w:hAnsi="Consolas"/>
               </w:rPr>
             </w:pPr>
-            <w:r>
-              <w:rPr>
-                <w:rFonts w:ascii="Consolas" w:hAnsi="Consolas"/>
-              </w:rPr>
-              <w:t>./client</w:t>
+            <w:proofErr w:type="gramStart"/>
+            <w:r>
+              <w:rPr>
+                <w:rFonts w:ascii="Consolas" w:hAnsi="Consolas"/>
+              </w:rPr>
+              <w:t>./</w:t>
+            </w:r>
+            <w:proofErr w:type="gramEnd"/>
+            <w:r>
+              <w:rPr>
+                <w:rFonts w:ascii="Consolas" w:hAnsi="Consolas"/>
+              </w:rPr>
+              <w:t>client</w:t>
             </w:r>
           </w:p>
         </w:tc>
@@ -5857,8 +6465,13 @@
             <w:shd w:val="clear" w:color="auto" w:fill="auto"/>
           </w:tcPr>
           <w:p>
-            <w:r>
-              <w:t>A error message is displayed instead of the menu</w:t>
+            <w:proofErr w:type="gramStart"/>
+            <w:r>
+              <w:t>A</w:t>
+            </w:r>
+            <w:proofErr w:type="gramEnd"/>
+            <w:r>
+              <w:t xml:space="preserve"> error message is displayed instead of the menu</w:t>
             </w:r>
           </w:p>
         </w:tc>
@@ -5945,11 +6558,19 @@
                 <w:rFonts w:ascii="Consolas" w:hAnsi="Consolas"/>
               </w:rPr>
             </w:pPr>
-            <w:r>
-              <w:rPr>
-                <w:rFonts w:ascii="Consolas" w:hAnsi="Consolas"/>
-              </w:rPr>
-              <w:t>./client</w:t>
+            <w:proofErr w:type="gramStart"/>
+            <w:r>
+              <w:rPr>
+                <w:rFonts w:ascii="Consolas" w:hAnsi="Consolas"/>
+              </w:rPr>
+              <w:t>./</w:t>
+            </w:r>
+            <w:proofErr w:type="gramEnd"/>
+            <w:r>
+              <w:rPr>
+                <w:rFonts w:ascii="Consolas" w:hAnsi="Consolas"/>
+              </w:rPr>
+              <w:t>client</w:t>
             </w:r>
           </w:p>
         </w:tc>
@@ -6054,11 +6675,19 @@
                 <w:rFonts w:ascii="Consolas" w:hAnsi="Consolas"/>
               </w:rPr>
             </w:pPr>
-            <w:r>
-              <w:rPr>
-                <w:rFonts w:ascii="Consolas" w:hAnsi="Consolas"/>
-              </w:rPr>
-              <w:t>./client</w:t>
+            <w:proofErr w:type="gramStart"/>
+            <w:r>
+              <w:rPr>
+                <w:rFonts w:ascii="Consolas" w:hAnsi="Consolas"/>
+              </w:rPr>
+              <w:t>./</w:t>
+            </w:r>
+            <w:proofErr w:type="gramEnd"/>
+            <w:r>
+              <w:rPr>
+                <w:rFonts w:ascii="Consolas" w:hAnsi="Consolas"/>
+              </w:rPr>
+              <w:t>client</w:t>
             </w:r>
           </w:p>
         </w:tc>
@@ -6069,7 +6698,15 @@
           </w:tcPr>
           <w:p>
             <w:r>
-              <w:t>The file is downloaded to the cwd of the client</w:t>
+              <w:t xml:space="preserve">The file is downloaded to the </w:t>
+            </w:r>
+            <w:proofErr w:type="spellStart"/>
+            <w:r>
+              <w:t>cwd</w:t>
+            </w:r>
+            <w:proofErr w:type="spellEnd"/>
+            <w:r>
+              <w:t xml:space="preserve"> of the client</w:t>
             </w:r>
           </w:p>
         </w:tc>
@@ -6354,18 +6991,27 @@
                 <w:sz w:val="20"/>
               </w:rPr>
             </w:pPr>
+            <w:proofErr w:type="spellStart"/>
             <w:r>
               <w:rPr>
                 <w:rFonts w:ascii="Consolas" w:hAnsi="Consolas"/>
                 <w:sz w:val="20"/>
               </w:rPr>
-              <w:t xml:space="preserve">valgrind </w:t>
-            </w:r>
+              <w:t>valgrind</w:t>
+            </w:r>
+            <w:proofErr w:type="spellEnd"/>
             <w:r>
               <w:rPr>
                 <w:rFonts w:ascii="Consolas" w:hAnsi="Consolas"/>
                 <w:sz w:val="20"/>
               </w:rPr>
+              <w:t xml:space="preserve"> </w:t>
+            </w:r>
+            <w:r>
+              <w:rPr>
+                <w:rFonts w:ascii="Consolas" w:hAnsi="Consolas"/>
+                <w:sz w:val="20"/>
+              </w:rPr>
               <w:br/>
             </w:r>
             <w:r>
@@ -6424,11 +7070,19 @@
                 <w:rFonts w:ascii="Consolas" w:hAnsi="Consolas"/>
               </w:rPr>
             </w:pPr>
-            <w:r>
-              <w:rPr>
-                <w:rFonts w:ascii="Consolas" w:hAnsi="Consolas"/>
-              </w:rPr>
-              <w:t>./client</w:t>
+            <w:proofErr w:type="gramStart"/>
+            <w:r>
+              <w:rPr>
+                <w:rFonts w:ascii="Consolas" w:hAnsi="Consolas"/>
+              </w:rPr>
+              <w:t>./</w:t>
+            </w:r>
+            <w:proofErr w:type="gramEnd"/>
+            <w:r>
+              <w:rPr>
+                <w:rFonts w:ascii="Consolas" w:hAnsi="Consolas"/>
+              </w:rPr>
+              <w:t>client</w:t>
             </w:r>
           </w:p>
         </w:tc>
@@ -6568,18 +7222,27 @@
                 <w:sz w:val="20"/>
               </w:rPr>
             </w:pPr>
+            <w:proofErr w:type="spellStart"/>
             <w:r>
               <w:rPr>
                 <w:rFonts w:ascii="Consolas" w:hAnsi="Consolas"/>
                 <w:sz w:val="20"/>
               </w:rPr>
-              <w:t xml:space="preserve">valgrind </w:t>
-            </w:r>
+              <w:t>valgrind</w:t>
+            </w:r>
+            <w:proofErr w:type="spellEnd"/>
             <w:r>
               <w:rPr>
                 <w:rFonts w:ascii="Consolas" w:hAnsi="Consolas"/>
                 <w:sz w:val="20"/>
               </w:rPr>
+              <w:t xml:space="preserve"> </w:t>
+            </w:r>
+            <w:r>
+              <w:rPr>
+                <w:rFonts w:ascii="Consolas" w:hAnsi="Consolas"/>
+                <w:sz w:val="20"/>
+              </w:rPr>
               <w:br/>
             </w:r>
             <w:r>
@@ -6638,11 +7301,19 @@
                 <w:rFonts w:ascii="Consolas" w:hAnsi="Consolas"/>
               </w:rPr>
             </w:pPr>
-            <w:r>
-              <w:rPr>
-                <w:rFonts w:ascii="Consolas" w:hAnsi="Consolas"/>
-              </w:rPr>
-              <w:t>./server</w:t>
+            <w:proofErr w:type="gramStart"/>
+            <w:r>
+              <w:rPr>
+                <w:rFonts w:ascii="Consolas" w:hAnsi="Consolas"/>
+              </w:rPr>
+              <w:t>./</w:t>
+            </w:r>
+            <w:proofErr w:type="gramEnd"/>
+            <w:r>
+              <w:rPr>
+                <w:rFonts w:ascii="Consolas" w:hAnsi="Consolas"/>
+              </w:rPr>
+              <w:t>server</w:t>
             </w:r>
           </w:p>
         </w:tc>
@@ -6768,12 +7439,21 @@
                 <w:sz w:val="20"/>
               </w:rPr>
             </w:pPr>
+            <w:proofErr w:type="gramStart"/>
             <w:r>
               <w:rPr>
                 <w:rFonts w:ascii="Consolas" w:hAnsi="Consolas"/>
                 <w:sz w:val="20"/>
               </w:rPr>
-              <w:t>./client</w:t>
+              <w:t>./</w:t>
+            </w:r>
+            <w:proofErr w:type="gramEnd"/>
+            <w:r>
+              <w:rPr>
+                <w:rFonts w:ascii="Consolas" w:hAnsi="Consolas"/>
+                <w:sz w:val="20"/>
+              </w:rPr>
+              <w:t>client</w:t>
             </w:r>
           </w:p>
         </w:tc>

</xml_diff>